<commit_message>
New translations 01_Game of Life Subtitles - in .srt (corrected).docx (Spanish)
</commit_message>
<xml_diff>
--- a/video_subtitles/translation/spa/01_Game of Life Subtitles - in .srt (corrected).docx
+++ b/video_subtitles/translation/spa/01_Game of Life Subtitles - in .srt (corrected).docx
@@ -66,7 +66,7 @@
           <w:sz w:val="22"/>
           <w:shd w:fill="auto" w:val="clear"/>
         </w:rPr>
-        <w:t>[Music]</w:t>
+        <w:t>[Música]</w:t>
       </w:r>
     </w:p>
     <w:p>
@@ -133,7 +133,7 @@
           <w:sz w:val="22"/>
           <w:shd w:fill="auto" w:val="clear"/>
         </w:rPr>
-        <w:t xml:space="preserve">hello and welcome to this presentation</w:t>
+        <w:t xml:space="preserve">hola y bienvenidos a esta presentación</w:t>
       </w:r>
     </w:p>
     <w:p>

</xml_diff>